<commit_message>
Added appendage (MER and Snnipets)
</commit_message>
<xml_diff>
--- a/Monografia.docx
+++ b/Monografia.docx
@@ -7719,15 +7719,13 @@
           <w:rFonts w:ascii="Arial" w:hAnsi="Arial" w:cs="Arial"/>
           <w:sz w:val="24"/>
           <w:szCs w:val="24"/>
-          <w:lang w:val="pt-BR"/>
-        </w:rPr>
-      </w:pPr>
-      <w:r>
-        <w:rPr>
-          <w:rFonts w:ascii="Arial" w:hAnsi="Arial" w:cs="Arial"/>
-          <w:sz w:val="24"/>
-          <w:szCs w:val="24"/>
-          <w:lang w:val="pt-BR"/>
+        </w:rPr>
+      </w:pPr>
+      <w:r>
+        <w:rPr>
+          <w:rFonts w:ascii="Arial" w:hAnsi="Arial" w:cs="Arial"/>
+          <w:sz w:val="24"/>
+          <w:szCs w:val="24"/>
         </w:rPr>
         <w:t>CTR</w:t>
       </w:r>
@@ -7736,52 +7734,29 @@
           <w:rFonts w:ascii="Arial" w:hAnsi="Arial" w:cs="Arial"/>
           <w:sz w:val="24"/>
           <w:szCs w:val="24"/>
-          <w:lang w:val="pt-BR"/>
         </w:rPr>
         <w:tab/>
-        <w:t>Click-</w:t>
-      </w:r>
-      <w:proofErr w:type="spellStart"/>
-      <w:r>
-        <w:rPr>
-          <w:rFonts w:ascii="Arial" w:hAnsi="Arial" w:cs="Arial"/>
-          <w:sz w:val="24"/>
-          <w:szCs w:val="24"/>
-          <w:lang w:val="pt-BR"/>
-        </w:rPr>
-        <w:t>through</w:t>
-      </w:r>
-      <w:proofErr w:type="spellEnd"/>
-      <w:r>
-        <w:rPr>
-          <w:rFonts w:ascii="Arial" w:hAnsi="Arial" w:cs="Arial"/>
-          <w:sz w:val="24"/>
-          <w:szCs w:val="24"/>
-          <w:lang w:val="pt-BR"/>
-        </w:rPr>
-        <w:t xml:space="preserve"> rate</w:t>
-      </w:r>
-    </w:p>
-    <w:p>
-      <w:pPr>
-        <w:tabs>
-          <w:tab w:val="left" w:pos="1418"/>
-        </w:tabs>
-        <w:spacing w:line="360" w:lineRule="auto"/>
-        <w:jc w:val="both"/>
-        <w:rPr>
-          <w:rFonts w:ascii="Arial" w:hAnsi="Arial" w:cs="Arial"/>
-          <w:sz w:val="24"/>
-          <w:szCs w:val="24"/>
-          <w:lang w:val="pt-BR"/>
-        </w:rPr>
-      </w:pPr>
-      <w:r>
-        <w:rPr>
-          <w:rFonts w:ascii="Arial" w:hAnsi="Arial" w:cs="Arial"/>
-          <w:sz w:val="24"/>
-          <w:szCs w:val="24"/>
-          <w:lang w:val="pt-BR"/>
+        <w:t>Click-through rate</w:t>
+      </w:r>
+    </w:p>
+    <w:p>
+      <w:pPr>
+        <w:tabs>
+          <w:tab w:val="left" w:pos="1418"/>
+        </w:tabs>
+        <w:spacing w:line="360" w:lineRule="auto"/>
+        <w:jc w:val="both"/>
+        <w:rPr>
+          <w:rFonts w:ascii="Arial" w:hAnsi="Arial" w:cs="Arial"/>
+          <w:sz w:val="24"/>
+          <w:szCs w:val="24"/>
+        </w:rPr>
+      </w:pPr>
+      <w:r>
+        <w:rPr>
+          <w:rFonts w:ascii="Arial" w:hAnsi="Arial" w:cs="Arial"/>
+          <w:sz w:val="24"/>
+          <w:szCs w:val="24"/>
         </w:rPr>
         <w:t>UML</w:t>
       </w:r>
@@ -7790,61 +7765,10 @@
           <w:rFonts w:ascii="Arial" w:hAnsi="Arial" w:cs="Arial"/>
           <w:sz w:val="24"/>
           <w:szCs w:val="24"/>
-          <w:lang w:val="pt-BR"/>
         </w:rPr>
         <w:tab/>
-      </w:r>
-      <w:proofErr w:type="spellStart"/>
-      <w:r>
-        <w:rPr>
-          <w:rFonts w:ascii="Arial" w:hAnsi="Arial" w:cs="Arial"/>
-          <w:sz w:val="24"/>
-          <w:szCs w:val="24"/>
-          <w:lang w:val="pt-BR"/>
-        </w:rPr>
-        <w:t>Unified</w:t>
-      </w:r>
-      <w:proofErr w:type="spellEnd"/>
-      <w:r>
-        <w:rPr>
-          <w:rFonts w:ascii="Arial" w:hAnsi="Arial" w:cs="Arial"/>
-          <w:sz w:val="24"/>
-          <w:szCs w:val="24"/>
-          <w:lang w:val="pt-BR"/>
-        </w:rPr>
-        <w:t xml:space="preserve"> </w:t>
-      </w:r>
-      <w:proofErr w:type="spellStart"/>
-      <w:r>
-        <w:rPr>
-          <w:rFonts w:ascii="Arial" w:hAnsi="Arial" w:cs="Arial"/>
-          <w:sz w:val="24"/>
-          <w:szCs w:val="24"/>
-          <w:lang w:val="pt-BR"/>
-        </w:rPr>
-        <w:t>Modeling</w:t>
-      </w:r>
-      <w:proofErr w:type="spellEnd"/>
-      <w:r>
-        <w:rPr>
-          <w:rFonts w:ascii="Arial" w:hAnsi="Arial" w:cs="Arial"/>
-          <w:sz w:val="24"/>
-          <w:szCs w:val="24"/>
-          <w:lang w:val="pt-BR"/>
-        </w:rPr>
-        <w:t xml:space="preserve"> </w:t>
-      </w:r>
-      <w:proofErr w:type="spellStart"/>
-      <w:r>
-        <w:rPr>
-          <w:rFonts w:ascii="Arial" w:hAnsi="Arial" w:cs="Arial"/>
-          <w:sz w:val="24"/>
-          <w:szCs w:val="24"/>
-          <w:lang w:val="pt-BR"/>
-        </w:rPr>
-        <w:t>Language</w:t>
-      </w:r>
-      <w:proofErr w:type="spellEnd"/>
+        <w:t>Unified Modeling Language</w:t>
+      </w:r>
     </w:p>
     <w:p>
       <w:pPr>
@@ -25805,14 +25729,6 @@
           <w:lang w:val="pt-BR"/>
         </w:rPr>
         <w:tab/>
-      </w:r>
-      <w:r>
-        <w:rPr>
-          <w:rFonts w:ascii="Arial" w:hAnsi="Arial" w:cs="Arial"/>
-          <w:sz w:val="24"/>
-          <w:szCs w:val="24"/>
-          <w:lang w:val="pt-BR"/>
-        </w:rPr>
         <w:t xml:space="preserve">Termos populares também conhecidos como palavras-chave de cauda curta podem corresponder a menos de 30% das buscas diárias, sendo que os demais 70% estão normalmente nós termos conhecidos como palavras-chaves de cauda longa, segundo </w:t>
       </w:r>
       <w:proofErr w:type="spellStart"/>
@@ -38805,8 +38721,6 @@
         </w:rPr>
         <w:t>Silberschatz</w:t>
       </w:r>
-      <w:bookmarkStart w:id="0" w:name="_GoBack"/>
-      <w:bookmarkEnd w:id="0"/>
       <w:proofErr w:type="spellEnd"/>
       <w:r>
         <w:rPr>
@@ -40180,6 +40094,7 @@
         </w:rPr>
         <w:t xml:space="preserve">, </w:t>
       </w:r>
+      <w:proofErr w:type="spellStart"/>
       <w:r>
         <w:rPr>
           <w:rFonts w:ascii="Arial" w:hAnsi="Arial" w:cs="Arial"/>
@@ -40188,8 +40103,19 @@
           <w:szCs w:val="24"/>
           <w:lang w:val="pt-BR"/>
         </w:rPr>
-        <w:t>Website</w:t>
-      </w:r>
+        <w:t>Web</w:t>
+      </w:r>
+      <w:r>
+        <w:rPr>
+          <w:rFonts w:ascii="Arial" w:hAnsi="Arial" w:cs="Arial"/>
+          <w:i/>
+          <w:sz w:val="24"/>
+          <w:szCs w:val="24"/>
+          <w:lang w:val="pt-BR"/>
+        </w:rPr>
+        <w:t>Page</w:t>
+      </w:r>
+      <w:proofErr w:type="spellEnd"/>
       <w:r>
         <w:rPr>
           <w:rFonts w:ascii="Arial" w:hAnsi="Arial" w:cs="Arial"/>
@@ -40598,6 +40524,89 @@
         </w:rPr>
         <w:lastRenderedPageBreak/>
         <w:t>correspondem diretamente ao conteúdo apresentado por este trabalho, mas escrito de forma informal para alcançar todos os públicos.</w:t>
+      </w:r>
+    </w:p>
+    <w:p>
+      <w:pPr>
+        <w:tabs>
+          <w:tab w:val="left" w:pos="1418"/>
+        </w:tabs>
+        <w:spacing w:line="360" w:lineRule="auto"/>
+        <w:jc w:val="both"/>
+        <w:rPr>
+          <w:rFonts w:ascii="Arial" w:hAnsi="Arial" w:cs="Arial"/>
+          <w:sz w:val="24"/>
+          <w:szCs w:val="24"/>
+          <w:lang w:val="pt-BR"/>
+        </w:rPr>
+      </w:pPr>
+      <w:r>
+        <w:rPr>
+          <w:rFonts w:ascii="Arial" w:hAnsi="Arial" w:cs="Arial"/>
+          <w:sz w:val="24"/>
+          <w:szCs w:val="24"/>
+          <w:lang w:val="pt-BR"/>
+        </w:rPr>
+        <w:tab/>
+        <w:t xml:space="preserve">Todo o código-fonte do desenvolvimento deste blog está disponibilizado de forma gratuita em um repositório de controle de versões, o </w:t>
+      </w:r>
+      <w:proofErr w:type="spellStart"/>
+      <w:r>
+        <w:rPr>
+          <w:rFonts w:ascii="Arial" w:hAnsi="Arial" w:cs="Arial"/>
+          <w:sz w:val="24"/>
+          <w:szCs w:val="24"/>
+          <w:lang w:val="pt-BR"/>
+        </w:rPr>
+        <w:t>GitHub</w:t>
+      </w:r>
+      <w:proofErr w:type="spellEnd"/>
+      <w:r>
+        <w:rPr>
+          <w:rFonts w:ascii="Arial" w:hAnsi="Arial" w:cs="Arial"/>
+          <w:sz w:val="24"/>
+          <w:szCs w:val="24"/>
+          <w:lang w:val="pt-BR"/>
+        </w:rPr>
+        <w:t xml:space="preserve">. Os arquivos de como o blog foi desenvolvido pode ser acessado a partir do link </w:t>
+      </w:r>
+      <w:hyperlink r:id="rId15" w:history="1">
+        <w:r>
+          <w:rPr>
+            <w:rFonts w:ascii="Arial" w:hAnsi="Arial" w:cs="Arial"/>
+            <w:sz w:val="24"/>
+            <w:szCs w:val="24"/>
+            <w:lang w:val="pt-BR"/>
+          </w:rPr>
+          <w:t>https://github.com/jeanmiguelfdias/tcc</w:t>
+        </w:r>
+        <w:r>
+          <w:rPr>
+            <w:rFonts w:ascii="Arial" w:hAnsi="Arial" w:cs="Arial"/>
+            <w:sz w:val="24"/>
+            <w:szCs w:val="24"/>
+            <w:lang w:val="pt-BR"/>
+          </w:rPr>
+          <w:t>s</w:t>
+        </w:r>
+        <w:r>
+          <w:rPr>
+            <w:rFonts w:ascii="Arial" w:hAnsi="Arial" w:cs="Arial"/>
+            <w:sz w:val="24"/>
+            <w:szCs w:val="24"/>
+            <w:lang w:val="pt-BR"/>
+          </w:rPr>
+          <w:t>eo</w:t>
+        </w:r>
+      </w:hyperlink>
+      <w:r>
+        <w:rPr>
+          <w:rFonts w:ascii="Arial" w:hAnsi="Arial" w:cs="Arial"/>
+          <w:sz w:val="24"/>
+          <w:szCs w:val="24"/>
+          <w:lang w:val="pt-BR"/>
+        </w:rPr>
+        <w:t xml:space="preserve">, nele está disponível os arquivos do blog, da monografia, e outros arquivos utilizados neste trabalho. </w:t>
       </w:r>
     </w:p>
     <w:p>
@@ -41018,86 +41027,29 @@
         <w:jc w:val="both"/>
         <w:rPr>
           <w:rFonts w:ascii="Arial" w:hAnsi="Arial" w:cs="Arial"/>
-          <w:sz w:val="24"/>
-          <w:szCs w:val="24"/>
-          <w:lang w:val="pt-BR"/>
-        </w:rPr>
-      </w:pPr>
-    </w:p>
-    <w:p>
-      <w:pPr>
-        <w:tabs>
-          <w:tab w:val="left" w:pos="1418"/>
-        </w:tabs>
-        <w:spacing w:line="360" w:lineRule="auto"/>
-        <w:jc w:val="both"/>
-        <w:rPr>
-          <w:rFonts w:ascii="Arial" w:hAnsi="Arial" w:cs="Arial"/>
-          <w:sz w:val="24"/>
-          <w:szCs w:val="24"/>
-          <w:lang w:val="pt-BR"/>
-        </w:rPr>
-      </w:pPr>
-    </w:p>
-    <w:p>
-      <w:pPr>
-        <w:tabs>
-          <w:tab w:val="left" w:pos="1418"/>
-        </w:tabs>
-        <w:spacing w:line="360" w:lineRule="auto"/>
-        <w:jc w:val="both"/>
-        <w:rPr>
-          <w:rFonts w:ascii="Arial" w:hAnsi="Arial" w:cs="Arial"/>
-          <w:sz w:val="24"/>
-          <w:szCs w:val="24"/>
-          <w:lang w:val="pt-BR"/>
-        </w:rPr>
-      </w:pPr>
-    </w:p>
-    <w:p>
-      <w:pPr>
-        <w:tabs>
-          <w:tab w:val="left" w:pos="1418"/>
-        </w:tabs>
-        <w:spacing w:line="360" w:lineRule="auto"/>
-        <w:jc w:val="both"/>
-        <w:rPr>
-          <w:rFonts w:ascii="Arial" w:hAnsi="Arial" w:cs="Arial"/>
-          <w:sz w:val="24"/>
-          <w:szCs w:val="24"/>
-          <w:lang w:val="pt-BR"/>
-        </w:rPr>
-      </w:pPr>
-    </w:p>
-    <w:p>
-      <w:pPr>
-        <w:tabs>
-          <w:tab w:val="left" w:pos="1418"/>
-        </w:tabs>
-        <w:spacing w:line="360" w:lineRule="auto"/>
-        <w:jc w:val="both"/>
-        <w:rPr>
-          <w:rFonts w:ascii="Arial" w:hAnsi="Arial" w:cs="Arial"/>
-          <w:sz w:val="24"/>
-          <w:szCs w:val="24"/>
-          <w:lang w:val="pt-BR"/>
-        </w:rPr>
-      </w:pPr>
-    </w:p>
-    <w:p>
-      <w:pPr>
-        <w:tabs>
-          <w:tab w:val="left" w:pos="1418"/>
-        </w:tabs>
-        <w:spacing w:line="360" w:lineRule="auto"/>
-        <w:jc w:val="both"/>
-        <w:rPr>
-          <w:rFonts w:ascii="Arial" w:hAnsi="Arial" w:cs="Arial"/>
-          <w:sz w:val="24"/>
-          <w:szCs w:val="24"/>
-          <w:lang w:val="pt-BR"/>
-        </w:rPr>
-      </w:pPr>
+          <w:b/>
+          <w:sz w:val="24"/>
+          <w:szCs w:val="24"/>
+          <w:lang w:val="pt-BR"/>
+        </w:rPr>
+      </w:pPr>
+    </w:p>
+    <w:p>
+      <w:pPr>
+        <w:tabs>
+          <w:tab w:val="left" w:pos="1418"/>
+        </w:tabs>
+        <w:spacing w:line="360" w:lineRule="auto"/>
+        <w:jc w:val="both"/>
+        <w:rPr>
+          <w:rFonts w:ascii="Arial" w:hAnsi="Arial" w:cs="Arial"/>
+          <w:sz w:val="24"/>
+          <w:szCs w:val="24"/>
+          <w:lang w:val="pt-BR"/>
+        </w:rPr>
+      </w:pPr>
+      <w:bookmarkStart w:id="0" w:name="_GoBack"/>
+      <w:bookmarkEnd w:id="0"/>
       <w:r>
         <w:rPr>
           <w:rFonts w:ascii="Arial" w:hAnsi="Arial" w:cs="Arial"/>
@@ -41176,7 +41128,7 @@
                     </pic:cNvPicPr>
                   </pic:nvPicPr>
                   <pic:blipFill>
-                    <a:blip r:embed="rId15">
+                    <a:blip r:embed="rId16">
                       <a:grayscl/>
                       <a:extLst>
                         <a:ext uri="{28A0092B-C50C-407E-A947-70E740481C1C}">
@@ -45113,9 +45065,610 @@
           <w:lang w:val="pt-BR"/>
         </w:rPr>
       </w:pPr>
+      <w:r>
+        <w:object w:dxaOrig="10905" w:dyaOrig="14820">
+          <v:shapetype id="_x0000_t75" coordsize="21600,21600" o:spt="75" o:preferrelative="t" path="m@4@5l@4@11@9@11@9@5xe" filled="f" stroked="f">
+            <v:stroke joinstyle="miter"/>
+            <v:formulas>
+              <v:f eqn="if lineDrawn pixelLineWidth 0"/>
+              <v:f eqn="sum @0 1 0"/>
+              <v:f eqn="sum 0 0 @1"/>
+              <v:f eqn="prod @2 1 2"/>
+              <v:f eqn="prod @3 21600 pixelWidth"/>
+              <v:f eqn="prod @3 21600 pixelHeight"/>
+              <v:f eqn="sum @0 0 1"/>
+              <v:f eqn="prod @6 1 2"/>
+              <v:f eqn="prod @7 21600 pixelWidth"/>
+              <v:f eqn="sum @8 21600 0"/>
+              <v:f eqn="prod @7 21600 pixelHeight"/>
+              <v:f eqn="sum @10 21600 0"/>
+            </v:formulas>
+            <v:path o:extrusionok="f" gradientshapeok="t" o:connecttype="rect"/>
+            <o:lock v:ext="edit" aspectratio="t"/>
+          </v:shapetype>
+          <v:shape id="_x0000_i1025" type="#_x0000_t75" style="width:470.25pt;height:600pt" o:ole="">
+            <v:imagedata r:id="rId17" o:title=""/>
+          </v:shape>
+          <o:OLEObject Type="Embed" ProgID="Visio.Drawing.15" ShapeID="_x0000_i1025" DrawAspect="Content" ObjectID="_1478334083" r:id="rId18"/>
+        </w:object>
+      </w:r>
+    </w:p>
+    <w:p>
+      <w:pPr>
+        <w:tabs>
+          <w:tab w:val="left" w:pos="1418"/>
+        </w:tabs>
+        <w:spacing w:line="360" w:lineRule="auto"/>
+        <w:jc w:val="center"/>
+        <w:rPr>
+          <w:rFonts w:ascii="Arial" w:hAnsi="Arial" w:cs="Arial"/>
+          <w:sz w:val="28"/>
+          <w:szCs w:val="24"/>
+        </w:rPr>
+      </w:pPr>
+      <w:r>
+        <w:rPr>
+          <w:rFonts w:ascii="Arial" w:hAnsi="Arial" w:cs="Arial"/>
+          <w:b/>
+          <w:sz w:val="28"/>
+          <w:szCs w:val="24"/>
+        </w:rPr>
+        <w:lastRenderedPageBreak/>
+        <w:t xml:space="preserve">APENDICE B – </w:t>
+      </w:r>
+      <w:proofErr w:type="spellStart"/>
+      <w:r>
+        <w:rPr>
+          <w:rFonts w:ascii="Arial" w:hAnsi="Arial" w:cs="Arial"/>
+          <w:b/>
+          <w:sz w:val="28"/>
+          <w:szCs w:val="24"/>
+        </w:rPr>
+        <w:t>Snnipet</w:t>
+      </w:r>
+      <w:proofErr w:type="spellEnd"/>
+      <w:r>
+        <w:rPr>
+          <w:rFonts w:ascii="Arial" w:hAnsi="Arial" w:cs="Arial"/>
+          <w:b/>
+          <w:sz w:val="28"/>
+          <w:szCs w:val="24"/>
+        </w:rPr>
+        <w:t xml:space="preserve"> Blog</w:t>
+      </w:r>
+      <w:r>
+        <w:rPr>
+          <w:noProof/>
+        </w:rPr>
+        <w:drawing>
+          <wp:inline distT="0" distB="0" distL="0" distR="0" wp14:anchorId="643E793C" wp14:editId="43735876">
+            <wp:extent cx="5838825" cy="7800975"/>
+            <wp:effectExtent l="0" t="0" r="9525" b="9525"/>
+            <wp:docPr id="27" name="Imagem 27"/>
+            <wp:cNvGraphicFramePr>
+              <a:graphicFrameLocks xmlns:a="http://schemas.openxmlformats.org/drawingml/2006/main" noChangeAspect="1"/>
+            </wp:cNvGraphicFramePr>
+            <a:graphic xmlns:a="http://schemas.openxmlformats.org/drawingml/2006/main">
+              <a:graphicData uri="http://schemas.openxmlformats.org/drawingml/2006/picture">
+                <pic:pic xmlns:pic="http://schemas.openxmlformats.org/drawingml/2006/picture">
+                  <pic:nvPicPr>
+                    <pic:cNvPr id="1" name=""/>
+                    <pic:cNvPicPr/>
+                  </pic:nvPicPr>
+                  <pic:blipFill>
+                    <a:blip r:embed="rId19">
+                      <a:grayscl/>
+                    </a:blip>
+                    <a:stretch>
+                      <a:fillRect/>
+                    </a:stretch>
+                  </pic:blipFill>
+                  <pic:spPr>
+                    <a:xfrm>
+                      <a:off x="0" y="0"/>
+                      <a:ext cx="5838825" cy="7800975"/>
+                    </a:xfrm>
+                    <a:prstGeom prst="rect">
+                      <a:avLst/>
+                    </a:prstGeom>
+                  </pic:spPr>
+                </pic:pic>
+              </a:graphicData>
+            </a:graphic>
+          </wp:inline>
+        </w:drawing>
+      </w:r>
+      <w:r>
+        <w:rPr>
+          <w:noProof/>
+        </w:rPr>
+        <w:lastRenderedPageBreak/>
+        <w:drawing>
+          <wp:inline distT="0" distB="0" distL="0" distR="0" wp14:anchorId="44DF2DA0" wp14:editId="0EE134CC">
+            <wp:extent cx="5838825" cy="8258175"/>
+            <wp:effectExtent l="0" t="0" r="9525" b="9525"/>
+            <wp:docPr id="28" name="Imagem 28"/>
+            <wp:cNvGraphicFramePr>
+              <a:graphicFrameLocks xmlns:a="http://schemas.openxmlformats.org/drawingml/2006/main" noChangeAspect="1"/>
+            </wp:cNvGraphicFramePr>
+            <a:graphic xmlns:a="http://schemas.openxmlformats.org/drawingml/2006/main">
+              <a:graphicData uri="http://schemas.openxmlformats.org/drawingml/2006/picture">
+                <pic:pic xmlns:pic="http://schemas.openxmlformats.org/drawingml/2006/picture">
+                  <pic:nvPicPr>
+                    <pic:cNvPr id="1" name=""/>
+                    <pic:cNvPicPr/>
+                  </pic:nvPicPr>
+                  <pic:blipFill>
+                    <a:blip r:embed="rId20">
+                      <a:grayscl/>
+                    </a:blip>
+                    <a:stretch>
+                      <a:fillRect/>
+                    </a:stretch>
+                  </pic:blipFill>
+                  <pic:spPr>
+                    <a:xfrm>
+                      <a:off x="0" y="0"/>
+                      <a:ext cx="5838825" cy="8258175"/>
+                    </a:xfrm>
+                    <a:prstGeom prst="rect">
+                      <a:avLst/>
+                    </a:prstGeom>
+                  </pic:spPr>
+                </pic:pic>
+              </a:graphicData>
+            </a:graphic>
+          </wp:inline>
+        </w:drawing>
+      </w:r>
+      <w:r>
+        <w:rPr>
+          <w:noProof/>
+        </w:rPr>
+        <w:lastRenderedPageBreak/>
+        <w:drawing>
+          <wp:inline distT="0" distB="0" distL="0" distR="0" wp14:anchorId="01AA7669" wp14:editId="3E3E4CA8">
+            <wp:extent cx="5838825" cy="8258175"/>
+            <wp:effectExtent l="0" t="0" r="9525" b="9525"/>
+            <wp:docPr id="29" name="Imagem 29"/>
+            <wp:cNvGraphicFramePr>
+              <a:graphicFrameLocks xmlns:a="http://schemas.openxmlformats.org/drawingml/2006/main" noChangeAspect="1"/>
+            </wp:cNvGraphicFramePr>
+            <a:graphic xmlns:a="http://schemas.openxmlformats.org/drawingml/2006/main">
+              <a:graphicData uri="http://schemas.openxmlformats.org/drawingml/2006/picture">
+                <pic:pic xmlns:pic="http://schemas.openxmlformats.org/drawingml/2006/picture">
+                  <pic:nvPicPr>
+                    <pic:cNvPr id="1" name=""/>
+                    <pic:cNvPicPr/>
+                  </pic:nvPicPr>
+                  <pic:blipFill>
+                    <a:blip r:embed="rId21">
+                      <a:grayscl/>
+                    </a:blip>
+                    <a:stretch>
+                      <a:fillRect/>
+                    </a:stretch>
+                  </pic:blipFill>
+                  <pic:spPr>
+                    <a:xfrm>
+                      <a:off x="0" y="0"/>
+                      <a:ext cx="5838825" cy="8258175"/>
+                    </a:xfrm>
+                    <a:prstGeom prst="rect">
+                      <a:avLst/>
+                    </a:prstGeom>
+                  </pic:spPr>
+                </pic:pic>
+              </a:graphicData>
+            </a:graphic>
+          </wp:inline>
+        </w:drawing>
+      </w:r>
+    </w:p>
+    <w:p>
+      <w:pPr>
+        <w:tabs>
+          <w:tab w:val="left" w:pos="1418"/>
+        </w:tabs>
+        <w:spacing w:line="360" w:lineRule="auto"/>
+        <w:jc w:val="center"/>
+        <w:rPr>
+          <w:rFonts w:ascii="Arial" w:hAnsi="Arial" w:cs="Arial"/>
+          <w:sz w:val="28"/>
+          <w:szCs w:val="24"/>
+        </w:rPr>
+      </w:pPr>
+      <w:r>
+        <w:rPr>
+          <w:rFonts w:ascii="Arial" w:hAnsi="Arial" w:cs="Arial"/>
+          <w:b/>
+          <w:sz w:val="28"/>
+          <w:szCs w:val="24"/>
+        </w:rPr>
+        <w:lastRenderedPageBreak/>
+        <w:t xml:space="preserve">APÊNDICE C – </w:t>
+      </w:r>
+      <w:proofErr w:type="spellStart"/>
+      <w:r>
+        <w:rPr>
+          <w:rFonts w:ascii="Arial" w:hAnsi="Arial" w:cs="Arial"/>
+          <w:b/>
+          <w:sz w:val="28"/>
+          <w:szCs w:val="24"/>
+        </w:rPr>
+        <w:t>Snnipet</w:t>
+      </w:r>
+      <w:proofErr w:type="spellEnd"/>
+      <w:r>
+        <w:rPr>
+          <w:rFonts w:ascii="Arial" w:hAnsi="Arial" w:cs="Arial"/>
+          <w:b/>
+          <w:sz w:val="28"/>
+          <w:szCs w:val="24"/>
+        </w:rPr>
+        <w:t xml:space="preserve"> </w:t>
+      </w:r>
+      <w:proofErr w:type="spellStart"/>
+      <w:r>
+        <w:rPr>
+          <w:rFonts w:ascii="Arial" w:hAnsi="Arial" w:cs="Arial"/>
+          <w:b/>
+          <w:sz w:val="28"/>
+          <w:szCs w:val="24"/>
+        </w:rPr>
+        <w:t>WebPage</w:t>
+      </w:r>
+      <w:proofErr w:type="spellEnd"/>
+      <w:r>
+        <w:rPr>
+          <w:noProof/>
+        </w:rPr>
+        <w:drawing>
+          <wp:inline distT="0" distB="0" distL="0" distR="0" wp14:anchorId="5218A54F" wp14:editId="0628B018">
+            <wp:extent cx="5838825" cy="7896225"/>
+            <wp:effectExtent l="0" t="0" r="9525" b="9525"/>
+            <wp:docPr id="23" name="Imagem 23"/>
+            <wp:cNvGraphicFramePr>
+              <a:graphicFrameLocks xmlns:a="http://schemas.openxmlformats.org/drawingml/2006/main" noChangeAspect="1"/>
+            </wp:cNvGraphicFramePr>
+            <a:graphic xmlns:a="http://schemas.openxmlformats.org/drawingml/2006/main">
+              <a:graphicData uri="http://schemas.openxmlformats.org/drawingml/2006/picture">
+                <pic:pic xmlns:pic="http://schemas.openxmlformats.org/drawingml/2006/picture">
+                  <pic:nvPicPr>
+                    <pic:cNvPr id="1" name=""/>
+                    <pic:cNvPicPr/>
+                  </pic:nvPicPr>
+                  <pic:blipFill>
+                    <a:blip r:embed="rId22">
+                      <a:grayscl/>
+                    </a:blip>
+                    <a:stretch>
+                      <a:fillRect/>
+                    </a:stretch>
+                  </pic:blipFill>
+                  <pic:spPr>
+                    <a:xfrm>
+                      <a:off x="0" y="0"/>
+                      <a:ext cx="5838825" cy="7896225"/>
+                    </a:xfrm>
+                    <a:prstGeom prst="rect">
+                      <a:avLst/>
+                    </a:prstGeom>
+                  </pic:spPr>
+                </pic:pic>
+              </a:graphicData>
+            </a:graphic>
+          </wp:inline>
+        </w:drawing>
+      </w:r>
+      <w:r>
+        <w:rPr>
+          <w:noProof/>
+        </w:rPr>
+        <w:lastRenderedPageBreak/>
+        <w:drawing>
+          <wp:inline distT="0" distB="0" distL="0" distR="0" wp14:anchorId="7CDAEECE" wp14:editId="208CAF1D">
+            <wp:extent cx="5838825" cy="8258175"/>
+            <wp:effectExtent l="0" t="0" r="9525" b="9525"/>
+            <wp:docPr id="24" name="Imagem 24"/>
+            <wp:cNvGraphicFramePr>
+              <a:graphicFrameLocks xmlns:a="http://schemas.openxmlformats.org/drawingml/2006/main" noChangeAspect="1"/>
+            </wp:cNvGraphicFramePr>
+            <a:graphic xmlns:a="http://schemas.openxmlformats.org/drawingml/2006/main">
+              <a:graphicData uri="http://schemas.openxmlformats.org/drawingml/2006/picture">
+                <pic:pic xmlns:pic="http://schemas.openxmlformats.org/drawingml/2006/picture">
+                  <pic:nvPicPr>
+                    <pic:cNvPr id="1" name=""/>
+                    <pic:cNvPicPr/>
+                  </pic:nvPicPr>
+                  <pic:blipFill>
+                    <a:blip r:embed="rId23">
+                      <a:grayscl/>
+                    </a:blip>
+                    <a:stretch>
+                      <a:fillRect/>
+                    </a:stretch>
+                  </pic:blipFill>
+                  <pic:spPr>
+                    <a:xfrm>
+                      <a:off x="0" y="0"/>
+                      <a:ext cx="5838825" cy="8258175"/>
+                    </a:xfrm>
+                    <a:prstGeom prst="rect">
+                      <a:avLst/>
+                    </a:prstGeom>
+                  </pic:spPr>
+                </pic:pic>
+              </a:graphicData>
+            </a:graphic>
+          </wp:inline>
+        </w:drawing>
+      </w:r>
+      <w:r>
+        <w:rPr>
+          <w:noProof/>
+        </w:rPr>
+        <w:lastRenderedPageBreak/>
+        <w:drawing>
+          <wp:inline distT="0" distB="0" distL="0" distR="0" wp14:anchorId="003B3E91" wp14:editId="5B5CDAAA">
+            <wp:extent cx="5838825" cy="8258175"/>
+            <wp:effectExtent l="0" t="0" r="9525" b="9525"/>
+            <wp:docPr id="25" name="Imagem 25"/>
+            <wp:cNvGraphicFramePr>
+              <a:graphicFrameLocks xmlns:a="http://schemas.openxmlformats.org/drawingml/2006/main" noChangeAspect="1"/>
+            </wp:cNvGraphicFramePr>
+            <a:graphic xmlns:a="http://schemas.openxmlformats.org/drawingml/2006/main">
+              <a:graphicData uri="http://schemas.openxmlformats.org/drawingml/2006/picture">
+                <pic:pic xmlns:pic="http://schemas.openxmlformats.org/drawingml/2006/picture">
+                  <pic:nvPicPr>
+                    <pic:cNvPr id="1" name=""/>
+                    <pic:cNvPicPr/>
+                  </pic:nvPicPr>
+                  <pic:blipFill>
+                    <a:blip r:embed="rId24">
+                      <a:grayscl/>
+                    </a:blip>
+                    <a:stretch>
+                      <a:fillRect/>
+                    </a:stretch>
+                  </pic:blipFill>
+                  <pic:spPr>
+                    <a:xfrm>
+                      <a:off x="0" y="0"/>
+                      <a:ext cx="5838825" cy="8258175"/>
+                    </a:xfrm>
+                    <a:prstGeom prst="rect">
+                      <a:avLst/>
+                    </a:prstGeom>
+                  </pic:spPr>
+                </pic:pic>
+              </a:graphicData>
+            </a:graphic>
+          </wp:inline>
+        </w:drawing>
+      </w:r>
+      <w:r>
+        <w:rPr>
+          <w:noProof/>
+        </w:rPr>
+        <w:lastRenderedPageBreak/>
+        <w:drawing>
+          <wp:inline distT="0" distB="0" distL="0" distR="0" wp14:anchorId="790D357C" wp14:editId="6599B7B1">
+            <wp:extent cx="5838825" cy="8258175"/>
+            <wp:effectExtent l="0" t="0" r="9525" b="9525"/>
+            <wp:docPr id="26" name="Imagem 26"/>
+            <wp:cNvGraphicFramePr>
+              <a:graphicFrameLocks xmlns:a="http://schemas.openxmlformats.org/drawingml/2006/main" noChangeAspect="1"/>
+            </wp:cNvGraphicFramePr>
+            <a:graphic xmlns:a="http://schemas.openxmlformats.org/drawingml/2006/main">
+              <a:graphicData uri="http://schemas.openxmlformats.org/drawingml/2006/picture">
+                <pic:pic xmlns:pic="http://schemas.openxmlformats.org/drawingml/2006/picture">
+                  <pic:nvPicPr>
+                    <pic:cNvPr id="1" name=""/>
+                    <pic:cNvPicPr/>
+                  </pic:nvPicPr>
+                  <pic:blipFill>
+                    <a:blip r:embed="rId25">
+                      <a:grayscl/>
+                    </a:blip>
+                    <a:stretch>
+                      <a:fillRect/>
+                    </a:stretch>
+                  </pic:blipFill>
+                  <pic:spPr>
+                    <a:xfrm>
+                      <a:off x="0" y="0"/>
+                      <a:ext cx="5838825" cy="8258175"/>
+                    </a:xfrm>
+                    <a:prstGeom prst="rect">
+                      <a:avLst/>
+                    </a:prstGeom>
+                  </pic:spPr>
+                </pic:pic>
+              </a:graphicData>
+            </a:graphic>
+          </wp:inline>
+        </w:drawing>
+      </w:r>
+    </w:p>
+    <w:p>
+      <w:pPr>
+        <w:tabs>
+          <w:tab w:val="left" w:pos="1418"/>
+        </w:tabs>
+        <w:spacing w:line="360" w:lineRule="auto"/>
+        <w:jc w:val="center"/>
+        <w:rPr>
+          <w:rFonts w:ascii="Arial" w:hAnsi="Arial" w:cs="Arial"/>
+          <w:b/>
+          <w:sz w:val="28"/>
+          <w:szCs w:val="24"/>
+          <w:lang w:val="pt-BR"/>
+        </w:rPr>
+      </w:pPr>
+      <w:r>
+        <w:rPr>
+          <w:rFonts w:ascii="Arial" w:hAnsi="Arial" w:cs="Arial"/>
+          <w:b/>
+          <w:sz w:val="28"/>
+          <w:szCs w:val="24"/>
+          <w:lang w:val="pt-BR"/>
+        </w:rPr>
+        <w:lastRenderedPageBreak/>
+        <w:t xml:space="preserve">APÊNDICE D – </w:t>
+      </w:r>
+      <w:proofErr w:type="spellStart"/>
+      <w:r>
+        <w:rPr>
+          <w:rFonts w:ascii="Arial" w:hAnsi="Arial" w:cs="Arial"/>
+          <w:b/>
+          <w:sz w:val="28"/>
+          <w:szCs w:val="24"/>
+          <w:lang w:val="pt-BR"/>
+        </w:rPr>
+        <w:t>Snnipet</w:t>
+      </w:r>
+      <w:proofErr w:type="spellEnd"/>
+      <w:r>
+        <w:rPr>
+          <w:rFonts w:ascii="Arial" w:hAnsi="Arial" w:cs="Arial"/>
+          <w:b/>
+          <w:sz w:val="28"/>
+          <w:szCs w:val="24"/>
+          <w:lang w:val="pt-BR"/>
+        </w:rPr>
+        <w:t xml:space="preserve"> </w:t>
+      </w:r>
+      <w:proofErr w:type="spellStart"/>
+      <w:r>
+        <w:rPr>
+          <w:rFonts w:ascii="Arial" w:hAnsi="Arial" w:cs="Arial"/>
+          <w:b/>
+          <w:sz w:val="28"/>
+          <w:szCs w:val="24"/>
+          <w:lang w:val="pt-BR"/>
+        </w:rPr>
+        <w:t>Event</w:t>
+      </w:r>
+      <w:proofErr w:type="spellEnd"/>
+    </w:p>
+    <w:p>
+      <w:pPr>
+        <w:tabs>
+          <w:tab w:val="left" w:pos="1418"/>
+        </w:tabs>
+        <w:spacing w:line="360" w:lineRule="auto"/>
+        <w:jc w:val="both"/>
+        <w:rPr>
+          <w:rFonts w:ascii="Arial" w:hAnsi="Arial" w:cs="Arial"/>
+          <w:sz w:val="28"/>
+          <w:szCs w:val="24"/>
+          <w:lang w:val="pt-BR"/>
+        </w:rPr>
+      </w:pPr>
+      <w:r>
+        <w:rPr>
+          <w:noProof/>
+        </w:rPr>
+        <w:drawing>
+          <wp:inline distT="0" distB="0" distL="0" distR="0" wp14:anchorId="463FE01C" wp14:editId="42E26036">
+            <wp:extent cx="5838825" cy="7572375"/>
+            <wp:effectExtent l="0" t="0" r="9525" b="9525"/>
+            <wp:docPr id="21" name="Imagem 21"/>
+            <wp:cNvGraphicFramePr>
+              <a:graphicFrameLocks xmlns:a="http://schemas.openxmlformats.org/drawingml/2006/main" noChangeAspect="1"/>
+            </wp:cNvGraphicFramePr>
+            <a:graphic xmlns:a="http://schemas.openxmlformats.org/drawingml/2006/main">
+              <a:graphicData uri="http://schemas.openxmlformats.org/drawingml/2006/picture">
+                <pic:pic xmlns:pic="http://schemas.openxmlformats.org/drawingml/2006/picture">
+                  <pic:nvPicPr>
+                    <pic:cNvPr id="1" name=""/>
+                    <pic:cNvPicPr/>
+                  </pic:nvPicPr>
+                  <pic:blipFill>
+                    <a:blip r:embed="rId26">
+                      <a:grayscl/>
+                    </a:blip>
+                    <a:stretch>
+                      <a:fillRect/>
+                    </a:stretch>
+                  </pic:blipFill>
+                  <pic:spPr>
+                    <a:xfrm>
+                      <a:off x="0" y="0"/>
+                      <a:ext cx="5838825" cy="7572375"/>
+                    </a:xfrm>
+                    <a:prstGeom prst="rect">
+                      <a:avLst/>
+                    </a:prstGeom>
+                  </pic:spPr>
+                </pic:pic>
+              </a:graphicData>
+            </a:graphic>
+          </wp:inline>
+        </w:drawing>
+      </w:r>
+    </w:p>
+    <w:p>
+      <w:pPr>
+        <w:tabs>
+          <w:tab w:val="left" w:pos="1418"/>
+        </w:tabs>
+        <w:spacing w:line="360" w:lineRule="auto"/>
+        <w:jc w:val="both"/>
+        <w:rPr>
+          <w:rFonts w:ascii="Arial" w:hAnsi="Arial" w:cs="Arial"/>
+          <w:sz w:val="28"/>
+          <w:szCs w:val="24"/>
+          <w:lang w:val="pt-BR"/>
+        </w:rPr>
+      </w:pPr>
+      <w:r>
+        <w:rPr>
+          <w:noProof/>
+        </w:rPr>
+        <w:lastRenderedPageBreak/>
+        <w:drawing>
+          <wp:inline distT="0" distB="0" distL="0" distR="0" wp14:anchorId="2862F21D" wp14:editId="69BA3BDE">
+            <wp:extent cx="5838825" cy="8258175"/>
+            <wp:effectExtent l="0" t="0" r="9525" b="9525"/>
+            <wp:docPr id="22" name="Imagem 22"/>
+            <wp:cNvGraphicFramePr>
+              <a:graphicFrameLocks xmlns:a="http://schemas.openxmlformats.org/drawingml/2006/main" noChangeAspect="1"/>
+            </wp:cNvGraphicFramePr>
+            <a:graphic xmlns:a="http://schemas.openxmlformats.org/drawingml/2006/main">
+              <a:graphicData uri="http://schemas.openxmlformats.org/drawingml/2006/picture">
+                <pic:pic xmlns:pic="http://schemas.openxmlformats.org/drawingml/2006/picture">
+                  <pic:nvPicPr>
+                    <pic:cNvPr id="1" name=""/>
+                    <pic:cNvPicPr/>
+                  </pic:nvPicPr>
+                  <pic:blipFill>
+                    <a:blip r:embed="rId27">
+                      <a:grayscl/>
+                    </a:blip>
+                    <a:stretch>
+                      <a:fillRect/>
+                    </a:stretch>
+                  </pic:blipFill>
+                  <pic:spPr>
+                    <a:xfrm>
+                      <a:off x="0" y="0"/>
+                      <a:ext cx="5838825" cy="8258175"/>
+                    </a:xfrm>
+                    <a:prstGeom prst="rect">
+                      <a:avLst/>
+                    </a:prstGeom>
+                  </pic:spPr>
+                </pic:pic>
+              </a:graphicData>
+            </a:graphic>
+          </wp:inline>
+        </w:drawing>
+      </w:r>
     </w:p>
     <w:sectPr>
-      <w:headerReference w:type="default" r:id="rId16"/>
+      <w:headerReference w:type="default" r:id="rId28"/>
       <w:pgSz w:w="12240" w:h="15840"/>
       <w:pgMar w:top="1701" w:right="1134" w:bottom="1134" w:left="1701" w:header="720" w:footer="720" w:gutter="0"/>
       <w:cols w:space="720"/>
@@ -45205,7 +45758,7 @@
             <w:noProof/>
             <w:lang w:val="pt-BR"/>
           </w:rPr>
-          <w:t>61</w:t>
+          <w:t>65</w:t>
         </w:r>
         <w:r>
           <w:fldChar w:fldCharType="end"/>
@@ -46736,6 +47289,18 @@
       <w:lang w:val="pt-BR"/>
     </w:rPr>
   </w:style>
+  <w:style w:type="character" w:styleId="HiperlinkVisitado">
+    <w:name w:val="FollowedHyperlink"/>
+    <w:basedOn w:val="Fontepargpadro"/>
+    <w:uiPriority w:val="99"/>
+    <w:semiHidden/>
+    <w:unhideWhenUsed/>
+    <w:rsid w:val="006C20EC"/>
+    <w:rPr>
+      <w:color w:val="954F72" w:themeColor="followedHyperlink"/>
+      <w:u w:val="single"/>
+    </w:rPr>
+  </w:style>
 </w:styles>
 </file>
 
@@ -47005,7 +47570,7 @@
 </file>
 
 <file path=customXml/itemProps1.xml><?xml version="1.0" encoding="utf-8"?>
-<ds:datastoreItem xmlns:ds="http://schemas.openxmlformats.org/officeDocument/2006/customXml" ds:itemID="{5A66C38C-5E30-48C7-818F-8402268F8033}">
+<ds:datastoreItem xmlns:ds="http://schemas.openxmlformats.org/officeDocument/2006/customXml" ds:itemID="{18BA7CA7-DED1-446D-BE6C-806FECBA4D45}">
   <ds:schemaRefs>
     <ds:schemaRef ds:uri="http://schemas.openxmlformats.org/officeDocument/2006/bibliography"/>
   </ds:schemaRefs>

</xml_diff>